<commit_message>
Atualizado o relatório com a parte do CORE
</commit_message>
<xml_diff>
--- a/PL2/PL2-Relatório.docx
+++ b/PL2/PL2-Relatório.docx
@@ -1,7 +1,22 @@
 
 <file path=word/document.xml><?xml version="1.0" encoding="utf-8"?>
-<w:document xmlns:wpc="http://schemas.microsoft.com/office/word/2010/wordprocessingCanvas" xmlns:cx="http://schemas.microsoft.com/office/drawing/2014/chartex" xmlns:cx1="http://schemas.microsoft.com/office/drawing/2015/9/8/chartex" xmlns:mc="http://schemas.openxmlformats.org/markup-compatibility/2006" xmlns:o="urn:schemas-microsoft-com:office:office" xmlns:r="http://schemas.openxmlformats.org/officeDocument/2006/relationships" xmlns:m="http://schemas.openxmlformats.org/officeDocument/2006/math" xmlns:v="urn:schemas-microsoft-com:vml" xmlns:wp14="http://schemas.microsoft.com/office/word/2010/wordprocessingDrawing" xmlns:wp="http://schemas.openxmlformats.org/drawingml/2006/wordprocessingDrawing" xmlns:w10="urn:schemas-microsoft-com:office:word" xmlns:w="http://schemas.openxmlformats.org/wordprocessingml/2006/main" xmlns:w14="http://schemas.microsoft.com/office/word/2010/wordml" xmlns:w15="http://schemas.microsoft.com/office/word/2012/wordml" xmlns:w16se="http://schemas.microsoft.com/office/word/2015/wordml/symex" xmlns:wpg="http://schemas.microsoft.com/office/word/2010/wordprocessingGroup" xmlns:wpi="http://schemas.microsoft.com/office/word/2010/wordprocessingInk" xmlns:wne="http://schemas.microsoft.com/office/word/2006/wordml" xmlns:wps="http://schemas.microsoft.com/office/word/2010/wordprocessingShape" mc:Ignorable="w14 w15 w16se wp14">
+<w:document xmlns:wpc="http://schemas.microsoft.com/office/word/2010/wordprocessingCanvas" xmlns:cx="http://schemas.microsoft.com/office/drawing/2014/chartex" xmlns:cx1="http://schemas.microsoft.com/office/drawing/2015/9/8/chartex" xmlns:cx2="http://schemas.microsoft.com/office/drawing/2015/10/21/chartex" xmlns:mc="http://schemas.openxmlformats.org/markup-compatibility/2006" xmlns:o="urn:schemas-microsoft-com:office:office" xmlns:r="http://schemas.openxmlformats.org/officeDocument/2006/relationships" xmlns:m="http://schemas.openxmlformats.org/officeDocument/2006/math" xmlns:v="urn:schemas-microsoft-com:vml" xmlns:wp14="http://schemas.microsoft.com/office/word/2010/wordprocessingDrawing" xmlns:wp="http://schemas.openxmlformats.org/drawingml/2006/wordprocessingDrawing" xmlns:w10="urn:schemas-microsoft-com:office:word" xmlns:w="http://schemas.openxmlformats.org/wordprocessingml/2006/main" xmlns:w14="http://schemas.microsoft.com/office/word/2010/wordml" xmlns:w15="http://schemas.microsoft.com/office/word/2012/wordml" xmlns:w16se="http://schemas.microsoft.com/office/word/2015/wordml/symex" xmlns:wpg="http://schemas.microsoft.com/office/word/2010/wordprocessingGroup" xmlns:wpi="http://schemas.microsoft.com/office/word/2010/wordprocessingInk" xmlns:wne="http://schemas.microsoft.com/office/word/2006/wordml" xmlns:wps="http://schemas.microsoft.com/office/word/2010/wordprocessingShape" mc:Ignorable="w14 w15 w16se wp14">
   <w:body>
+    <w:p>
+      <w:pPr>
+        <w:rPr>
+          <w:b/>
+          <w:sz w:val="32"/>
+        </w:rPr>
+      </w:pPr>
+      <w:r>
+        <w:rPr>
+          <w:b/>
+          <w:sz w:val="32"/>
+        </w:rPr>
+        <w:t>Parte I</w:t>
+      </w:r>
+    </w:p>
     <w:p>
       <w:pPr>
         <w:rPr>
@@ -14,26 +29,9 @@
           <w:b/>
           <w:sz w:val="28"/>
         </w:rPr>
-        <w:t>Parte I</w:t>
-      </w:r>
-    </w:p>
-    <w:p>
-      <w:pPr>
-        <w:rPr>
-          <w:b/>
-          <w:sz w:val="28"/>
-        </w:rPr>
-      </w:pPr>
-      <w:r>
-        <w:rPr>
-          <w:b/>
-          <w:sz w:val="28"/>
-        </w:rPr>
         <w:tab/>
         <w:t>HTTP</w:t>
       </w:r>
-      <w:bookmarkStart w:id="0" w:name="_GoBack"/>
-      <w:bookmarkEnd w:id="0"/>
     </w:p>
     <w:p>
       <w:pPr>
@@ -426,15 +424,7 @@
           <w:szCs w:val="24"/>
           <w:u w:val="single"/>
         </w:rPr>
-        <w:t>O</w:t>
-      </w:r>
-      <w:r>
-        <w:rPr>
-          <w:sz w:val="24"/>
-          <w:szCs w:val="24"/>
-          <w:u w:val="single"/>
-        </w:rPr>
-        <w:t>verhead</w:t>
+        <w:t>Overhead</w:t>
       </w:r>
       <w:proofErr w:type="spellEnd"/>
       <w:r>
@@ -629,23 +619,7 @@
           <w:szCs w:val="24"/>
           <w:u w:val="single"/>
         </w:rPr>
-        <w:t>0</w:t>
-      </w:r>
-      <w:r>
-        <w:rPr>
-          <w:sz w:val="24"/>
-          <w:szCs w:val="24"/>
-          <w:u w:val="single"/>
-        </w:rPr>
-        <w:t xml:space="preserve">, o </w:t>
-      </w:r>
-      <w:r>
-        <w:rPr>
-          <w:sz w:val="24"/>
-          <w:szCs w:val="24"/>
-          <w:u w:val="single"/>
-        </w:rPr>
-        <w:t xml:space="preserve">servidor onde está alojado o site do </w:t>
+        <w:t xml:space="preserve">0, o servidor onde está alojado o site do </w:t>
       </w:r>
       <w:proofErr w:type="spellStart"/>
       <w:r>
@@ -769,28 +743,7 @@
           <w:sz w:val="24"/>
           <w:szCs w:val="24"/>
         </w:rPr>
-        <w:t xml:space="preserve">(imagem 8) </w:t>
-      </w:r>
-      <w:r>
-        <w:rPr>
-          <w:sz w:val="24"/>
-          <w:szCs w:val="24"/>
-        </w:rPr>
-        <w:t>0x0800. Diz-nos que o protocolo</w:t>
-      </w:r>
-      <w:r>
-        <w:rPr>
-          <w:sz w:val="24"/>
-          <w:szCs w:val="24"/>
-        </w:rPr>
-        <w:t xml:space="preserve"> utilizado</w:t>
-      </w:r>
-      <w:r>
-        <w:rPr>
-          <w:sz w:val="24"/>
-          <w:szCs w:val="24"/>
-        </w:rPr>
-        <w:t xml:space="preserve"> </w:t>
+        <w:t xml:space="preserve">(imagem 8) 0x0800. Diz-nos que o protocolo utilizado </w:t>
       </w:r>
       <w:r>
         <w:rPr>
@@ -804,21 +757,7 @@
           <w:sz w:val="24"/>
           <w:szCs w:val="24"/>
         </w:rPr>
-        <w:t xml:space="preserve"> </w:t>
-      </w:r>
-      <w:r>
-        <w:rPr>
-          <w:sz w:val="24"/>
-          <w:szCs w:val="24"/>
-        </w:rPr>
-        <w:t>é o IPv4.</w:t>
-      </w:r>
-      <w:r>
-        <w:rPr>
-          <w:sz w:val="24"/>
-          <w:szCs w:val="24"/>
-        </w:rPr>
-        <w:t xml:space="preserve"> </w:t>
+        <w:t xml:space="preserve"> é o IPv4. </w:t>
       </w:r>
     </w:p>
     <w:p>
@@ -1203,15 +1142,46 @@
           <w:sz w:val="24"/>
           <w:szCs w:val="24"/>
         </w:rPr>
-        <w:t xml:space="preserve"> (</w:t>
-      </w:r>
+        <w:t xml:space="preserve"> (i.e. </w:t>
+      </w:r>
+      <w:r>
+        <w:rPr>
+          <w:sz w:val="24"/>
+          <w:szCs w:val="24"/>
+        </w:rPr>
+        <w:t xml:space="preserve">enviar um </w:t>
+      </w:r>
+      <w:r>
+        <w:rPr>
+          <w:sz w:val="24"/>
+          <w:szCs w:val="24"/>
+        </w:rPr>
+        <w:t xml:space="preserve">ARP </w:t>
+      </w:r>
+      <w:proofErr w:type="spellStart"/>
+      <w:r>
+        <w:rPr>
+          <w:sz w:val="24"/>
+          <w:szCs w:val="24"/>
+        </w:rPr>
+        <w:t>request</w:t>
+      </w:r>
+      <w:proofErr w:type="spellEnd"/>
+      <w:r>
+        <w:rPr>
+          <w:sz w:val="24"/>
+          <w:szCs w:val="24"/>
+        </w:rPr>
+        <w:t xml:space="preserve">) utilizando como endereço MAC de destino o endereço </w:t>
+      </w:r>
+      <w:proofErr w:type="spellStart"/>
       <w:proofErr w:type="gramStart"/>
       <w:r>
         <w:rPr>
           <w:sz w:val="24"/>
           <w:szCs w:val="24"/>
         </w:rPr>
-        <w:t>i.e.</w:t>
+        <w:t>ff:ff</w:t>
       </w:r>
       <w:proofErr w:type="gramEnd"/>
       <w:r>
@@ -1219,45 +1189,7 @@
           <w:sz w:val="24"/>
           <w:szCs w:val="24"/>
         </w:rPr>
-        <w:t xml:space="preserve"> </w:t>
-      </w:r>
-      <w:r>
-        <w:rPr>
-          <w:sz w:val="24"/>
-          <w:szCs w:val="24"/>
-        </w:rPr>
-        <w:t xml:space="preserve">enviar um </w:t>
-      </w:r>
-      <w:r>
-        <w:rPr>
-          <w:sz w:val="24"/>
-          <w:szCs w:val="24"/>
-        </w:rPr>
-        <w:t xml:space="preserve">ARP </w:t>
-      </w:r>
-      <w:proofErr w:type="spellStart"/>
-      <w:r>
-        <w:rPr>
-          <w:sz w:val="24"/>
-          <w:szCs w:val="24"/>
-        </w:rPr>
-        <w:t>request</w:t>
-      </w:r>
-      <w:proofErr w:type="spellEnd"/>
-      <w:r>
-        <w:rPr>
-          <w:sz w:val="24"/>
-          <w:szCs w:val="24"/>
-        </w:rPr>
-        <w:t xml:space="preserve">) utilizando como endereço MAC de destino o endereço </w:t>
-      </w:r>
-      <w:proofErr w:type="spellStart"/>
-      <w:r>
-        <w:rPr>
-          <w:sz w:val="24"/>
-          <w:szCs w:val="24"/>
-        </w:rPr>
-        <w:t>ff:ff:ff:ff:ff:ff</w:t>
+        <w:t>:ff:ff:ff:ff</w:t>
       </w:r>
       <w:proofErr w:type="spellEnd"/>
       <w:r>
@@ -1521,14 +1453,7 @@
           <w:sz w:val="24"/>
           <w:szCs w:val="24"/>
         </w:rPr>
-        <w:t>pedido para conhecer o endereço MAC a partir de um endereço IP conhecido</w:t>
-      </w:r>
-      <w:r>
-        <w:rPr>
-          <w:sz w:val="24"/>
-          <w:szCs w:val="24"/>
-        </w:rPr>
-        <w:t>.</w:t>
+        <w:t>pedido para conhecer o endereço MAC a partir de um endereço IP conhecido.</w:t>
       </w:r>
     </w:p>
     <w:p>
@@ -1764,21 +1689,7 @@
           <w:sz w:val="24"/>
           <w:szCs w:val="24"/>
         </w:rPr>
-        <w:t xml:space="preserve"> </w:t>
-      </w:r>
-      <w:r>
-        <w:rPr>
-          <w:sz w:val="24"/>
-          <w:szCs w:val="24"/>
-        </w:rPr>
-        <w:t>(endereço MAC)</w:t>
-      </w:r>
-      <w:r>
-        <w:rPr>
-          <w:sz w:val="24"/>
-          <w:szCs w:val="24"/>
-        </w:rPr>
-        <w:t>.</w:t>
+        <w:t xml:space="preserve"> (endereço MAC).</w:t>
       </w:r>
       <w:r>
         <w:rPr>
@@ -1833,6 +1744,368 @@
         </w:rPr>
         <w:t>lugar, podemos verificar que foi recebido o endereço MAC que era pedido.</w:t>
       </w:r>
+    </w:p>
+    <w:p>
+      <w:pPr>
+        <w:pStyle w:val="PargrafodaLista"/>
+        <w:jc w:val="both"/>
+        <w:rPr>
+          <w:sz w:val="24"/>
+          <w:szCs w:val="24"/>
+        </w:rPr>
+      </w:pPr>
+    </w:p>
+    <w:p>
+      <w:pPr>
+        <w:ind w:left="360"/>
+        <w:jc w:val="both"/>
+        <w:rPr>
+          <w:b/>
+          <w:sz w:val="28"/>
+          <w:szCs w:val="24"/>
+        </w:rPr>
+      </w:pPr>
+      <w:r>
+        <w:rPr>
+          <w:b/>
+          <w:sz w:val="28"/>
+          <w:szCs w:val="24"/>
+        </w:rPr>
+        <w:t>ARP numa topologia CORE</w:t>
+      </w:r>
+    </w:p>
+    <w:p>
+      <w:pPr>
+        <w:pStyle w:val="PargrafodaLista"/>
+        <w:numPr>
+          <w:ilvl w:val="0"/>
+          <w:numId w:val="7"/>
+        </w:numPr>
+        <w:jc w:val="both"/>
+        <w:rPr>
+          <w:sz w:val="24"/>
+          <w:szCs w:val="24"/>
+        </w:rPr>
+      </w:pPr>
+      <w:r>
+        <w:rPr>
+          <w:sz w:val="24"/>
+          <w:szCs w:val="24"/>
+        </w:rPr>
+        <w:t>(inserir imagem 17-system e 17-ifconfig)</w:t>
+      </w:r>
+    </w:p>
+    <w:p>
+      <w:pPr>
+        <w:pStyle w:val="PargrafodaLista"/>
+        <w:jc w:val="both"/>
+        <w:rPr>
+          <w:sz w:val="24"/>
+          <w:szCs w:val="24"/>
+        </w:rPr>
+      </w:pPr>
+    </w:p>
+    <w:p>
+      <w:pPr>
+        <w:pStyle w:val="PargrafodaLista"/>
+        <w:numPr>
+          <w:ilvl w:val="0"/>
+          <w:numId w:val="7"/>
+        </w:numPr>
+        <w:jc w:val="both"/>
+        <w:rPr>
+          <w:sz w:val="24"/>
+          <w:szCs w:val="24"/>
+        </w:rPr>
+      </w:pPr>
+      <w:r>
+        <w:rPr>
+          <w:sz w:val="24"/>
+          <w:szCs w:val="24"/>
+        </w:rPr>
+        <w:t>(inserir imagem 18)</w:t>
+      </w:r>
+    </w:p>
+    <w:p>
+      <w:pPr>
+        <w:pStyle w:val="PargrafodaLista"/>
+        <w:rPr>
+          <w:sz w:val="24"/>
+          <w:szCs w:val="24"/>
+        </w:rPr>
+      </w:pPr>
+    </w:p>
+    <w:p>
+      <w:pPr>
+        <w:pStyle w:val="PargrafodaLista"/>
+        <w:numPr>
+          <w:ilvl w:val="0"/>
+          <w:numId w:val="7"/>
+        </w:numPr>
+        <w:jc w:val="both"/>
+        <w:rPr>
+          <w:sz w:val="24"/>
+          <w:szCs w:val="24"/>
+        </w:rPr>
+      </w:pPr>
+      <w:r>
+        <w:rPr>
+          <w:sz w:val="24"/>
+          <w:szCs w:val="24"/>
+        </w:rPr>
+        <w:t xml:space="preserve">Ao fazer um </w:t>
+      </w:r>
+      <w:proofErr w:type="spellStart"/>
+      <w:r>
+        <w:rPr>
+          <w:sz w:val="24"/>
+          <w:szCs w:val="24"/>
+        </w:rPr>
+        <w:t>ping</w:t>
+      </w:r>
+      <w:proofErr w:type="spellEnd"/>
+      <w:r>
+        <w:rPr>
+          <w:sz w:val="24"/>
+          <w:szCs w:val="24"/>
+        </w:rPr>
+        <w:t xml:space="preserve"> de N1 para N2, como já existia uma entrada na tabela ARP de N1 para os endereços de N2, não acontece nada. O mesmo ocorre para N3 pois o tráfego passa por N2 cujos endereços já eram conhecidos por N1.</w:t>
+      </w:r>
+    </w:p>
+    <w:p>
+      <w:pPr>
+        <w:pStyle w:val="PargrafodaLista"/>
+        <w:rPr>
+          <w:sz w:val="24"/>
+          <w:szCs w:val="24"/>
+        </w:rPr>
+      </w:pPr>
+    </w:p>
+    <w:p>
+      <w:pPr>
+        <w:pStyle w:val="PargrafodaLista"/>
+        <w:numPr>
+          <w:ilvl w:val="0"/>
+          <w:numId w:val="7"/>
+        </w:numPr>
+        <w:jc w:val="both"/>
+        <w:rPr>
+          <w:sz w:val="24"/>
+          <w:szCs w:val="24"/>
+        </w:rPr>
+      </w:pPr>
+      <w:r>
+        <w:rPr>
+          <w:sz w:val="24"/>
+          <w:szCs w:val="24"/>
+        </w:rPr>
+        <w:lastRenderedPageBreak/>
+        <w:t>Desaparecem a entrada dos endereços de N2 da tabela ARP de N1 e a entrada dos endereços de N1 da tabela ARP de N2.</w:t>
+      </w:r>
+    </w:p>
+    <w:p>
+      <w:pPr>
+        <w:pStyle w:val="PargrafodaLista"/>
+        <w:rPr>
+          <w:sz w:val="24"/>
+          <w:szCs w:val="24"/>
+        </w:rPr>
+      </w:pPr>
+    </w:p>
+    <w:p>
+      <w:pPr>
+        <w:pStyle w:val="PargrafodaLista"/>
+        <w:numPr>
+          <w:ilvl w:val="0"/>
+          <w:numId w:val="7"/>
+        </w:numPr>
+        <w:jc w:val="both"/>
+        <w:rPr>
+          <w:sz w:val="24"/>
+          <w:szCs w:val="24"/>
+        </w:rPr>
+      </w:pPr>
+      <w:r>
+        <w:rPr>
+          <w:sz w:val="24"/>
+          <w:szCs w:val="24"/>
+        </w:rPr>
+        <w:t>(in</w:t>
+      </w:r>
+      <w:r>
+        <w:rPr>
+          <w:sz w:val="24"/>
+          <w:szCs w:val="24"/>
+        </w:rPr>
+        <w:t xml:space="preserve">serir imagem 21-system e 21-arp) </w:t>
+      </w:r>
+      <w:r>
+        <w:rPr>
+          <w:sz w:val="24"/>
+          <w:szCs w:val="24"/>
+        </w:rPr>
+        <w:t xml:space="preserve">Na nossa opinião, como o que liga N5 a N6 é um </w:t>
+      </w:r>
+      <w:proofErr w:type="spellStart"/>
+      <w:r>
+        <w:rPr>
+          <w:sz w:val="24"/>
+          <w:szCs w:val="24"/>
+        </w:rPr>
+        <w:t>switch</w:t>
+      </w:r>
+      <w:proofErr w:type="spellEnd"/>
+      <w:r>
+        <w:rPr>
+          <w:sz w:val="24"/>
+          <w:szCs w:val="24"/>
+        </w:rPr>
+        <w:t xml:space="preserve"> que apenas se encarrega de reenviar os dados que recebe numa entrada </w:t>
+      </w:r>
+      <w:r>
+        <w:rPr>
+          <w:sz w:val="24"/>
+          <w:szCs w:val="24"/>
+        </w:rPr>
+        <w:t xml:space="preserve">(a de N5) </w:t>
+      </w:r>
+      <w:r>
+        <w:rPr>
+          <w:sz w:val="24"/>
+          <w:szCs w:val="24"/>
+        </w:rPr>
+        <w:t xml:space="preserve">para a saída correspondente (a de N6), a entrada que deve ser adicionada à tabela ARP de N5 é a entrada correspondente aos endereços de N6. No caso anterior, quando N1 faz </w:t>
+      </w:r>
+      <w:proofErr w:type="spellStart"/>
+      <w:r>
+        <w:rPr>
+          <w:sz w:val="24"/>
+          <w:szCs w:val="24"/>
+        </w:rPr>
+        <w:t>ping</w:t>
+      </w:r>
+      <w:proofErr w:type="spellEnd"/>
+      <w:r>
+        <w:rPr>
+          <w:sz w:val="24"/>
+          <w:szCs w:val="24"/>
+        </w:rPr>
+        <w:t xml:space="preserve"> a N3, tal já não acontece pois o que liga N1 a N2 é um outro router (e não um </w:t>
+      </w:r>
+      <w:proofErr w:type="spellStart"/>
+      <w:r>
+        <w:rPr>
+          <w:sz w:val="24"/>
+          <w:szCs w:val="24"/>
+        </w:rPr>
+        <w:t>switch</w:t>
+      </w:r>
+      <w:proofErr w:type="spellEnd"/>
+      <w:r>
+        <w:rPr>
+          <w:sz w:val="24"/>
+          <w:szCs w:val="24"/>
+        </w:rPr>
+        <w:t>); assim, N1 fica com a entrada corre</w:t>
+      </w:r>
+      <w:bookmarkStart w:id="0" w:name="_GoBack"/>
+      <w:bookmarkEnd w:id="0"/>
+      <w:r>
+        <w:rPr>
+          <w:sz w:val="24"/>
+          <w:szCs w:val="24"/>
+        </w:rPr>
+        <w:t>spondente aos endereços de N2 (e não de N3).</w:t>
+      </w:r>
+      <w:r>
+        <w:rPr>
+          <w:sz w:val="24"/>
+          <w:szCs w:val="24"/>
+        </w:rPr>
+        <w:t xml:space="preserve"> Numa abordagem mais concreta, se um computador fizer </w:t>
+      </w:r>
+      <w:proofErr w:type="spellStart"/>
+      <w:r>
+        <w:rPr>
+          <w:sz w:val="24"/>
+          <w:szCs w:val="24"/>
+        </w:rPr>
+        <w:t>ping</w:t>
+      </w:r>
+      <w:proofErr w:type="spellEnd"/>
+      <w:r>
+        <w:rPr>
+          <w:sz w:val="24"/>
+          <w:szCs w:val="24"/>
+        </w:rPr>
+        <w:t xml:space="preserve"> a um qualquer servidor da Google, por exemplo, a entrada na tabela ARP que vai ser adicionada ao computador não será a dos endereços (Ethernet e MAC) do servidor, mas sim a dos endereços do primeiro router que liga a rede local do computador à rede local do servidor.</w:t>
+      </w:r>
+    </w:p>
+    <w:p>
+      <w:pPr>
+        <w:pStyle w:val="PargrafodaLista"/>
+        <w:rPr>
+          <w:sz w:val="24"/>
+          <w:szCs w:val="24"/>
+          <w:u w:val="single"/>
+        </w:rPr>
+      </w:pPr>
+    </w:p>
+    <w:p>
+      <w:pPr>
+        <w:jc w:val="both"/>
+        <w:rPr>
+          <w:b/>
+          <w:sz w:val="32"/>
+          <w:szCs w:val="24"/>
+        </w:rPr>
+      </w:pPr>
+      <w:r>
+        <w:rPr>
+          <w:b/>
+          <w:sz w:val="32"/>
+          <w:szCs w:val="24"/>
+        </w:rPr>
+        <w:t>PARTE II</w:t>
+      </w:r>
+    </w:p>
+    <w:p>
+      <w:pPr>
+        <w:pStyle w:val="PargrafodaLista"/>
+        <w:numPr>
+          <w:ilvl w:val="0"/>
+          <w:numId w:val="10"/>
+        </w:numPr>
+        <w:jc w:val="both"/>
+        <w:rPr>
+          <w:sz w:val="24"/>
+          <w:szCs w:val="24"/>
+        </w:rPr>
+      </w:pPr>
+    </w:p>
+    <w:p>
+      <w:pPr>
+        <w:pStyle w:val="PargrafodaLista"/>
+        <w:jc w:val="both"/>
+        <w:rPr>
+          <w:sz w:val="24"/>
+          <w:szCs w:val="24"/>
+        </w:rPr>
+      </w:pPr>
+    </w:p>
+    <w:p>
+      <w:pPr>
+        <w:pStyle w:val="PargrafodaLista"/>
+        <w:numPr>
+          <w:ilvl w:val="0"/>
+          <w:numId w:val="10"/>
+        </w:numPr>
+        <w:jc w:val="both"/>
+        <w:rPr>
+          <w:sz w:val="24"/>
+          <w:szCs w:val="24"/>
+        </w:rPr>
+      </w:pPr>
     </w:p>
     <w:sectPr>
       <w:pgSz w:w="11906" w:h="16838"/>
@@ -1845,7 +2118,7 @@
 </file>
 
 <file path=word/numbering.xml><?xml version="1.0" encoding="utf-8"?>
-<w:numbering xmlns:wpc="http://schemas.microsoft.com/office/word/2010/wordprocessingCanvas" xmlns:cx="http://schemas.microsoft.com/office/drawing/2014/chartex" xmlns:cx1="http://schemas.microsoft.com/office/drawing/2015/9/8/chartex" xmlns:mc="http://schemas.openxmlformats.org/markup-compatibility/2006" xmlns:o="urn:schemas-microsoft-com:office:office" xmlns:r="http://schemas.openxmlformats.org/officeDocument/2006/relationships" xmlns:m="http://schemas.openxmlformats.org/officeDocument/2006/math" xmlns:v="urn:schemas-microsoft-com:vml" xmlns:wp14="http://schemas.microsoft.com/office/word/2010/wordprocessingDrawing" xmlns:wp="http://schemas.openxmlformats.org/drawingml/2006/wordprocessingDrawing" xmlns:w10="urn:schemas-microsoft-com:office:word" xmlns:w="http://schemas.openxmlformats.org/wordprocessingml/2006/main" xmlns:w14="http://schemas.microsoft.com/office/word/2010/wordml" xmlns:w15="http://schemas.microsoft.com/office/word/2012/wordml" xmlns:w16se="http://schemas.microsoft.com/office/word/2015/wordml/symex" xmlns:wpg="http://schemas.microsoft.com/office/word/2010/wordprocessingGroup" xmlns:wpi="http://schemas.microsoft.com/office/word/2010/wordprocessingInk" xmlns:wne="http://schemas.microsoft.com/office/word/2006/wordml" xmlns:wps="http://schemas.microsoft.com/office/word/2010/wordprocessingShape" mc:Ignorable="w14 w15 w16se wp14">
+<w:numbering xmlns:wpc="http://schemas.microsoft.com/office/word/2010/wordprocessingCanvas" xmlns:cx="http://schemas.microsoft.com/office/drawing/2014/chartex" xmlns:cx1="http://schemas.microsoft.com/office/drawing/2015/9/8/chartex" xmlns:cx2="http://schemas.microsoft.com/office/drawing/2015/10/21/chartex" xmlns:mc="http://schemas.openxmlformats.org/markup-compatibility/2006" xmlns:o="urn:schemas-microsoft-com:office:office" xmlns:r="http://schemas.openxmlformats.org/officeDocument/2006/relationships" xmlns:m="http://schemas.openxmlformats.org/officeDocument/2006/math" xmlns:v="urn:schemas-microsoft-com:vml" xmlns:wp14="http://schemas.microsoft.com/office/word/2010/wordprocessingDrawing" xmlns:wp="http://schemas.openxmlformats.org/drawingml/2006/wordprocessingDrawing" xmlns:w10="urn:schemas-microsoft-com:office:word" xmlns:w="http://schemas.openxmlformats.org/wordprocessingml/2006/main" xmlns:w14="http://schemas.microsoft.com/office/word/2010/wordml" xmlns:w15="http://schemas.microsoft.com/office/word/2012/wordml" xmlns:w16se="http://schemas.microsoft.com/office/word/2015/wordml/symex" xmlns:wpg="http://schemas.microsoft.com/office/word/2010/wordprocessingGroup" xmlns:wpi="http://schemas.microsoft.com/office/word/2010/wordprocessingInk" xmlns:wne="http://schemas.microsoft.com/office/word/2006/wordml" xmlns:wps="http://schemas.microsoft.com/office/word/2010/wordprocessingShape" mc:Ignorable="w14 w15 w16se wp14">
   <w:abstractNum w:abstractNumId="0" w15:restartNumberingAfterBreak="0">
     <w:nsid w:val="0BAF5F86"/>
     <w:multiLevelType w:val="multilevel"/>
@@ -2178,6 +2451,95 @@
     </w:lvl>
   </w:abstractNum>
   <w:abstractNum w:abstractNumId="3" w15:restartNumberingAfterBreak="0">
+    <w:nsid w:val="49A331B7"/>
+    <w:multiLevelType w:val="hybridMultilevel"/>
+    <w:tmpl w:val="F8D6EBDC"/>
+    <w:lvl w:ilvl="0" w:tplc="0816000F">
+      <w:start w:val="1"/>
+      <w:numFmt w:val="decimal"/>
+      <w:lvlText w:val="%1."/>
+      <w:lvlJc w:val="left"/>
+      <w:pPr>
+        <w:ind w:left="720" w:hanging="360"/>
+      </w:pPr>
+      <w:rPr>
+        <w:rFonts w:hint="default"/>
+      </w:rPr>
+    </w:lvl>
+    <w:lvl w:ilvl="1" w:tplc="08160019" w:tentative="1">
+      <w:start w:val="1"/>
+      <w:numFmt w:val="lowerLetter"/>
+      <w:lvlText w:val="%2."/>
+      <w:lvlJc w:val="left"/>
+      <w:pPr>
+        <w:ind w:left="1440" w:hanging="360"/>
+      </w:pPr>
+    </w:lvl>
+    <w:lvl w:ilvl="2" w:tplc="0816001B" w:tentative="1">
+      <w:start w:val="1"/>
+      <w:numFmt w:val="lowerRoman"/>
+      <w:lvlText w:val="%3."/>
+      <w:lvlJc w:val="right"/>
+      <w:pPr>
+        <w:ind w:left="2160" w:hanging="180"/>
+      </w:pPr>
+    </w:lvl>
+    <w:lvl w:ilvl="3" w:tplc="0816000F" w:tentative="1">
+      <w:start w:val="1"/>
+      <w:numFmt w:val="decimal"/>
+      <w:lvlText w:val="%4."/>
+      <w:lvlJc w:val="left"/>
+      <w:pPr>
+        <w:ind w:left="2880" w:hanging="360"/>
+      </w:pPr>
+    </w:lvl>
+    <w:lvl w:ilvl="4" w:tplc="08160019" w:tentative="1">
+      <w:start w:val="1"/>
+      <w:numFmt w:val="lowerLetter"/>
+      <w:lvlText w:val="%5."/>
+      <w:lvlJc w:val="left"/>
+      <w:pPr>
+        <w:ind w:left="3600" w:hanging="360"/>
+      </w:pPr>
+    </w:lvl>
+    <w:lvl w:ilvl="5" w:tplc="0816001B" w:tentative="1">
+      <w:start w:val="1"/>
+      <w:numFmt w:val="lowerRoman"/>
+      <w:lvlText w:val="%6."/>
+      <w:lvlJc w:val="right"/>
+      <w:pPr>
+        <w:ind w:left="4320" w:hanging="180"/>
+      </w:pPr>
+    </w:lvl>
+    <w:lvl w:ilvl="6" w:tplc="0816000F" w:tentative="1">
+      <w:start w:val="1"/>
+      <w:numFmt w:val="decimal"/>
+      <w:lvlText w:val="%7."/>
+      <w:lvlJc w:val="left"/>
+      <w:pPr>
+        <w:ind w:left="5040" w:hanging="360"/>
+      </w:pPr>
+    </w:lvl>
+    <w:lvl w:ilvl="7" w:tplc="08160019" w:tentative="1">
+      <w:start w:val="1"/>
+      <w:numFmt w:val="lowerLetter"/>
+      <w:lvlText w:val="%8."/>
+      <w:lvlJc w:val="left"/>
+      <w:pPr>
+        <w:ind w:left="5760" w:hanging="360"/>
+      </w:pPr>
+    </w:lvl>
+    <w:lvl w:ilvl="8" w:tplc="0816001B" w:tentative="1">
+      <w:start w:val="1"/>
+      <w:numFmt w:val="lowerRoman"/>
+      <w:lvlText w:val="%9."/>
+      <w:lvlJc w:val="right"/>
+      <w:pPr>
+        <w:ind w:left="6480" w:hanging="180"/>
+      </w:pPr>
+    </w:lvl>
+  </w:abstractNum>
+  <w:abstractNum w:abstractNumId="4" w15:restartNumberingAfterBreak="0">
     <w:nsid w:val="537749BC"/>
     <w:multiLevelType w:val="hybridMultilevel"/>
     <w:tmpl w:val="8C08B91A"/>
@@ -2266,7 +2628,7 @@
       </w:pPr>
     </w:lvl>
   </w:abstractNum>
-  <w:abstractNum w:abstractNumId="4" w15:restartNumberingAfterBreak="0">
+  <w:abstractNum w:abstractNumId="5" w15:restartNumberingAfterBreak="0">
     <w:nsid w:val="62F50DBB"/>
     <w:multiLevelType w:val="hybridMultilevel"/>
     <w:tmpl w:val="CA940322"/>
@@ -2352,7 +2714,7 @@
       </w:pPr>
     </w:lvl>
   </w:abstractNum>
-  <w:abstractNum w:abstractNumId="5" w15:restartNumberingAfterBreak="0">
+  <w:abstractNum w:abstractNumId="6" w15:restartNumberingAfterBreak="0">
     <w:nsid w:val="6A7378F1"/>
     <w:multiLevelType w:val="hybridMultilevel"/>
     <w:tmpl w:val="A4B2AEC0"/>
@@ -2441,7 +2803,7 @@
       </w:pPr>
     </w:lvl>
   </w:abstractNum>
-  <w:abstractNum w:abstractNumId="6" w15:restartNumberingAfterBreak="0">
+  <w:abstractNum w:abstractNumId="7" w15:restartNumberingAfterBreak="0">
     <w:nsid w:val="6D0E7CDA"/>
     <w:multiLevelType w:val="hybridMultilevel"/>
     <w:tmpl w:val="1FAC7DAC"/>
@@ -2527,7 +2889,96 @@
       </w:pPr>
     </w:lvl>
   </w:abstractNum>
-  <w:abstractNum w:abstractNumId="7" w15:restartNumberingAfterBreak="0">
+  <w:abstractNum w:abstractNumId="8" w15:restartNumberingAfterBreak="0">
+    <w:nsid w:val="6E730D0E"/>
+    <w:multiLevelType w:val="hybridMultilevel"/>
+    <w:tmpl w:val="C3E6E78E"/>
+    <w:lvl w:ilvl="0" w:tplc="0816000F">
+      <w:start w:val="1"/>
+      <w:numFmt w:val="decimal"/>
+      <w:lvlText w:val="%1."/>
+      <w:lvlJc w:val="left"/>
+      <w:pPr>
+        <w:ind w:left="720" w:hanging="360"/>
+      </w:pPr>
+      <w:rPr>
+        <w:rFonts w:hint="default"/>
+      </w:rPr>
+    </w:lvl>
+    <w:lvl w:ilvl="1" w:tplc="08160019" w:tentative="1">
+      <w:start w:val="1"/>
+      <w:numFmt w:val="lowerLetter"/>
+      <w:lvlText w:val="%2."/>
+      <w:lvlJc w:val="left"/>
+      <w:pPr>
+        <w:ind w:left="1440" w:hanging="360"/>
+      </w:pPr>
+    </w:lvl>
+    <w:lvl w:ilvl="2" w:tplc="0816001B" w:tentative="1">
+      <w:start w:val="1"/>
+      <w:numFmt w:val="lowerRoman"/>
+      <w:lvlText w:val="%3."/>
+      <w:lvlJc w:val="right"/>
+      <w:pPr>
+        <w:ind w:left="2160" w:hanging="180"/>
+      </w:pPr>
+    </w:lvl>
+    <w:lvl w:ilvl="3" w:tplc="0816000F" w:tentative="1">
+      <w:start w:val="1"/>
+      <w:numFmt w:val="decimal"/>
+      <w:lvlText w:val="%4."/>
+      <w:lvlJc w:val="left"/>
+      <w:pPr>
+        <w:ind w:left="2880" w:hanging="360"/>
+      </w:pPr>
+    </w:lvl>
+    <w:lvl w:ilvl="4" w:tplc="08160019" w:tentative="1">
+      <w:start w:val="1"/>
+      <w:numFmt w:val="lowerLetter"/>
+      <w:lvlText w:val="%5."/>
+      <w:lvlJc w:val="left"/>
+      <w:pPr>
+        <w:ind w:left="3600" w:hanging="360"/>
+      </w:pPr>
+    </w:lvl>
+    <w:lvl w:ilvl="5" w:tplc="0816001B" w:tentative="1">
+      <w:start w:val="1"/>
+      <w:numFmt w:val="lowerRoman"/>
+      <w:lvlText w:val="%6."/>
+      <w:lvlJc w:val="right"/>
+      <w:pPr>
+        <w:ind w:left="4320" w:hanging="180"/>
+      </w:pPr>
+    </w:lvl>
+    <w:lvl w:ilvl="6" w:tplc="0816000F" w:tentative="1">
+      <w:start w:val="1"/>
+      <w:numFmt w:val="decimal"/>
+      <w:lvlText w:val="%7."/>
+      <w:lvlJc w:val="left"/>
+      <w:pPr>
+        <w:ind w:left="5040" w:hanging="360"/>
+      </w:pPr>
+    </w:lvl>
+    <w:lvl w:ilvl="7" w:tplc="08160019" w:tentative="1">
+      <w:start w:val="1"/>
+      <w:numFmt w:val="lowerLetter"/>
+      <w:lvlText w:val="%8."/>
+      <w:lvlJc w:val="left"/>
+      <w:pPr>
+        <w:ind w:left="5760" w:hanging="360"/>
+      </w:pPr>
+    </w:lvl>
+    <w:lvl w:ilvl="8" w:tplc="0816001B" w:tentative="1">
+      <w:start w:val="1"/>
+      <w:numFmt w:val="lowerRoman"/>
+      <w:lvlText w:val="%9."/>
+      <w:lvlJc w:val="right"/>
+      <w:pPr>
+        <w:ind w:left="6480" w:hanging="180"/>
+      </w:pPr>
+    </w:lvl>
+  </w:abstractNum>
+  <w:abstractNum w:abstractNumId="9" w15:restartNumberingAfterBreak="0">
     <w:nsid w:val="7F7155C0"/>
     <w:multiLevelType w:val="hybridMultilevel"/>
     <w:tmpl w:val="F1E234E0"/>
@@ -2614,28 +3065,34 @@
     </w:lvl>
   </w:abstractNum>
   <w:num w:numId="1">
-    <w:abstractNumId w:val="6"/>
+    <w:abstractNumId w:val="7"/>
   </w:num>
   <w:num w:numId="2">
-    <w:abstractNumId w:val="7"/>
+    <w:abstractNumId w:val="9"/>
   </w:num>
   <w:num w:numId="3">
-    <w:abstractNumId w:val="4"/>
+    <w:abstractNumId w:val="5"/>
   </w:num>
   <w:num w:numId="4">
     <w:abstractNumId w:val="1"/>
   </w:num>
   <w:num w:numId="5">
-    <w:abstractNumId w:val="3"/>
+    <w:abstractNumId w:val="4"/>
   </w:num>
   <w:num w:numId="6">
-    <w:abstractNumId w:val="5"/>
+    <w:abstractNumId w:val="6"/>
   </w:num>
   <w:num w:numId="7">
     <w:abstractNumId w:val="0"/>
   </w:num>
   <w:num w:numId="8">
     <w:abstractNumId w:val="2"/>
+  </w:num>
+  <w:num w:numId="9">
+    <w:abstractNumId w:val="3"/>
+  </w:num>
+  <w:num w:numId="10">
+    <w:abstractNumId w:val="8"/>
   </w:num>
 </w:numbering>
 </file>
@@ -2657,7 +3114,7 @@
       </w:pPr>
     </w:pPrDefault>
   </w:docDefaults>
-  <w:latentStyles w:defLockedState="0" w:defUIPriority="99" w:defSemiHidden="0" w:defUnhideWhenUsed="0" w:defQFormat="0" w:count="371">
+  <w:latentStyles w:defLockedState="0" w:defUIPriority="99" w:defSemiHidden="0" w:defUnhideWhenUsed="0" w:defQFormat="0" w:count="372">
     <w:lsdException w:name="Normal" w:uiPriority="0" w:qFormat="1"/>
     <w:lsdException w:name="heading 1" w:uiPriority="9" w:qFormat="1"/>
     <w:lsdException w:name="heading 2" w:semiHidden="1" w:uiPriority="9" w:unhideWhenUsed="1" w:qFormat="1"/>
@@ -2763,7 +3220,6 @@
     <w:lsdException w:name="HTML Sample" w:semiHidden="1" w:unhideWhenUsed="1"/>
     <w:lsdException w:name="HTML Typewriter" w:semiHidden="1" w:unhideWhenUsed="1"/>
     <w:lsdException w:name="HTML Variable" w:semiHidden="1" w:unhideWhenUsed="1"/>
-    <w:lsdException w:name="Normal Table" w:semiHidden="1" w:unhideWhenUsed="1"/>
     <w:lsdException w:name="annotation subject" w:semiHidden="1" w:unhideWhenUsed="1"/>
     <w:lsdException w:name="No List" w:semiHidden="1" w:unhideWhenUsed="1"/>
     <w:lsdException w:name="Outline List 1" w:semiHidden="1" w:unhideWhenUsed="1"/>
@@ -2810,10 +3266,8 @@
     <w:lsdException w:name="Table Subtle 2" w:semiHidden="1" w:unhideWhenUsed="1"/>
     <w:lsdException w:name="Table Web 1" w:semiHidden="1" w:unhideWhenUsed="1"/>
     <w:lsdException w:name="Table Web 2" w:semiHidden="1" w:unhideWhenUsed="1"/>
-    <w:lsdException w:name="Table Web 3" w:semiHidden="1" w:unhideWhenUsed="1"/>
     <w:lsdException w:name="Balloon Text" w:semiHidden="1" w:unhideWhenUsed="1"/>
     <w:lsdException w:name="Table Grid" w:uiPriority="39"/>
-    <w:lsdException w:name="Table Theme" w:semiHidden="1" w:unhideWhenUsed="1"/>
     <w:lsdException w:name="Placeholder Text" w:semiHidden="1"/>
     <w:lsdException w:name="No Spacing" w:uiPriority="1" w:qFormat="1"/>
     <w:lsdException w:name="Light Shading" w:uiPriority="60"/>
@@ -3029,6 +3483,7 @@
     <w:lsdException w:name="List Table 5 Dark Accent 6" w:uiPriority="50"/>
     <w:lsdException w:name="List Table 6 Colorful Accent 6" w:uiPriority="51"/>
     <w:lsdException w:name="List Table 7 Colorful Accent 6" w:uiPriority="52"/>
+    <w:lsdException w:name="Mention" w:semiHidden="1" w:unhideWhenUsed="1"/>
   </w:latentStyles>
   <w:style w:type="paragraph" w:default="1" w:styleId="Normal">
     <w:name w:val="Normal"/>

</xml_diff>